<commit_message>
Update CV Dylan van der Horst.docx
</commit_message>
<xml_diff>
--- a/CV Dylan van der Horst.docx
+++ b/CV Dylan van der Horst.docx
@@ -15,7 +15,7 @@
         <mc:AlternateContent>
           <mc:Choice Requires="wpc">
             <w:drawing>
-              <wp:anchor distT="0" distB="0" distL="114300" distR="114300" simplePos="0" relativeHeight="251658240" behindDoc="0" locked="0" layoutInCell="1" allowOverlap="1" wp14:anchorId="7C2602B3" wp14:editId="325506D6">
+              <wp:anchor distT="0" distB="0" distL="114300" distR="114300" simplePos="0" relativeHeight="251658240" behindDoc="0" locked="0" layoutInCell="1" allowOverlap="1" wp14:anchorId="7C2602B3" wp14:editId="11D1DEFB">
                 <wp:simplePos x="0" y="0"/>
                 <wp:positionH relativeFrom="column">
                   <wp:posOffset>-899795</wp:posOffset>
@@ -321,7 +321,23 @@
                                   <w:rFonts w:ascii="Aptos SemiBold" w:eastAsia="Times New Roman" w:hAnsi="Aptos SemiBold"/>
                                   <w:color w:val="FFFFFF"/>
                                 </w:rPr>
-                                <w:t>Van Speijklaan 22</w:t>
+                                <w:t xml:space="preserve">Van </w:t>
+                              </w:r>
+                              <w:proofErr w:type="spellStart"/>
+                              <w:r>
+                                <w:rPr>
+                                  <w:rFonts w:ascii="Aptos SemiBold" w:eastAsia="Times New Roman" w:hAnsi="Aptos SemiBold"/>
+                                  <w:color w:val="FFFFFF"/>
+                                </w:rPr>
+                                <w:t>Speijklaan</w:t>
+                              </w:r>
+                              <w:proofErr w:type="spellEnd"/>
+                              <w:r>
+                                <w:rPr>
+                                  <w:rFonts w:ascii="Aptos SemiBold" w:eastAsia="Times New Roman" w:hAnsi="Aptos SemiBold"/>
+                                  <w:color w:val="FFFFFF"/>
+                                </w:rPr>
+                                <w:t xml:space="preserve"> 22</w:t>
                               </w:r>
                             </w:p>
                             <w:p>
@@ -612,7 +628,23 @@
                             <w:rFonts w:ascii="Aptos SemiBold" w:eastAsia="Times New Roman" w:hAnsi="Aptos SemiBold"/>
                             <w:color w:val="FFFFFF"/>
                           </w:rPr>
-                          <w:t>Van Speijklaan 22</w:t>
+                          <w:t xml:space="preserve">Van </w:t>
+                        </w:r>
+                        <w:proofErr w:type="spellStart"/>
+                        <w:r>
+                          <w:rPr>
+                            <w:rFonts w:ascii="Aptos SemiBold" w:eastAsia="Times New Roman" w:hAnsi="Aptos SemiBold"/>
+                            <w:color w:val="FFFFFF"/>
+                          </w:rPr>
+                          <w:t>Speijklaan</w:t>
+                        </w:r>
+                        <w:proofErr w:type="spellEnd"/>
+                        <w:r>
+                          <w:rPr>
+                            <w:rFonts w:ascii="Aptos SemiBold" w:eastAsia="Times New Roman" w:hAnsi="Aptos SemiBold"/>
+                            <w:color w:val="FFFFFF"/>
+                          </w:rPr>
+                          <w:t xml:space="preserve"> 22</w:t>
                         </w:r>
                       </w:p>
                       <w:p>
@@ -3155,12 +3187,14 @@
                                 <w:rFonts w:ascii="Aptos Display" w:hAnsi="Aptos Display"/>
                               </w:rPr>
                             </w:pPr>
+                            <w:proofErr w:type="spellStart"/>
                             <w:r>
                               <w:rPr>
                                 <w:rFonts w:ascii="Aptos Display" w:hAnsi="Aptos Display"/>
                               </w:rPr>
                               <w:t>Peer&amp;partners</w:t>
                             </w:r>
+                            <w:proofErr w:type="spellEnd"/>
                           </w:p>
                           <w:p>
                             <w:pPr>
@@ -3186,7 +3220,21 @@
                               <w:rPr>
                                 <w:rFonts w:ascii="Aptos Display" w:hAnsi="Aptos Display"/>
                               </w:rPr>
-                              <w:t>De verrichte werkzaamheden tijdens deze stagen waren het bijhouden van sociale media en het ontwerpen van posts hiervoor en het bijhouden van meerdere websites en het coderen van nieuwe websites.</w:t>
+                              <w:t xml:space="preserve">De verrichte werkzaamheden tijdens deze stagen waren het bijhouden van sociale media en het ontwerpen van </w:t>
+                            </w:r>
+                            <w:proofErr w:type="spellStart"/>
+                            <w:r>
+                              <w:rPr>
+                                <w:rFonts w:ascii="Aptos Display" w:hAnsi="Aptos Display"/>
+                              </w:rPr>
+                              <w:t>posts</w:t>
+                            </w:r>
+                            <w:proofErr w:type="spellEnd"/>
+                            <w:r>
+                              <w:rPr>
+                                <w:rFonts w:ascii="Aptos Display" w:hAnsi="Aptos Display"/>
+                              </w:rPr>
+                              <w:t xml:space="preserve"> hiervoor en het bijhouden van meerdere websites en het coderen van nieuwe websites.</w:t>
                             </w:r>
                           </w:p>
                         </w:txbxContent>
@@ -3214,12 +3262,14 @@
                           <w:rFonts w:ascii="Aptos Display" w:hAnsi="Aptos Display"/>
                         </w:rPr>
                       </w:pPr>
+                      <w:proofErr w:type="spellStart"/>
                       <w:r>
                         <w:rPr>
                           <w:rFonts w:ascii="Aptos Display" w:hAnsi="Aptos Display"/>
                         </w:rPr>
                         <w:t>Peer&amp;partners</w:t>
                       </w:r>
+                      <w:proofErr w:type="spellEnd"/>
                     </w:p>
                     <w:p>
                       <w:pPr>
@@ -3245,7 +3295,21 @@
                         <w:rPr>
                           <w:rFonts w:ascii="Aptos Display" w:hAnsi="Aptos Display"/>
                         </w:rPr>
-                        <w:t>De verrichte werkzaamheden tijdens deze stagen waren het bijhouden van sociale media en het ontwerpen van posts hiervoor en het bijhouden van meerdere websites en het coderen van nieuwe websites.</w:t>
+                        <w:t xml:space="preserve">De verrichte werkzaamheden tijdens deze stagen waren het bijhouden van sociale media en het ontwerpen van </w:t>
+                      </w:r>
+                      <w:proofErr w:type="spellStart"/>
+                      <w:r>
+                        <w:rPr>
+                          <w:rFonts w:ascii="Aptos Display" w:hAnsi="Aptos Display"/>
+                        </w:rPr>
+                        <w:t>posts</w:t>
+                      </w:r>
+                      <w:proofErr w:type="spellEnd"/>
+                      <w:r>
+                        <w:rPr>
+                          <w:rFonts w:ascii="Aptos Display" w:hAnsi="Aptos Display"/>
+                        </w:rPr>
+                        <w:t xml:space="preserve"> hiervoor en het bijhouden van meerdere websites en het coderen van nieuwe websites.</w:t>
                       </w:r>
                     </w:p>
                   </w:txbxContent>
@@ -3300,12 +3364,14 @@
                                 <w:rFonts w:ascii="Aptos Display" w:hAnsi="Aptos Display"/>
                               </w:rPr>
                             </w:pPr>
+                            <w:proofErr w:type="spellStart"/>
                             <w:r>
                               <w:rPr>
                                 <w:rFonts w:ascii="Aptos Display" w:hAnsi="Aptos Display"/>
                               </w:rPr>
                               <w:t>Peer&amp;partners</w:t>
                             </w:r>
+                            <w:proofErr w:type="spellEnd"/>
                           </w:p>
                           <w:p>
                             <w:pPr>
@@ -3336,7 +3402,49 @@
                               <w:rPr>
                                 <w:rFonts w:ascii="Aptos Display" w:hAnsi="Aptos Display"/>
                               </w:rPr>
-                              <w:t xml:space="preserve">bijhouden van social media accounts van verschillende bedrijven, het ontwerpen van social media posts en het bijhouden en </w:t>
+                              <w:t xml:space="preserve">bijhouden van </w:t>
+                            </w:r>
+                            <w:proofErr w:type="spellStart"/>
+                            <w:r>
+                              <w:rPr>
+                                <w:rFonts w:ascii="Aptos Display" w:hAnsi="Aptos Display"/>
+                              </w:rPr>
+                              <w:t>social</w:t>
+                            </w:r>
+                            <w:proofErr w:type="spellEnd"/>
+                            <w:r>
+                              <w:rPr>
+                                <w:rFonts w:ascii="Aptos Display" w:hAnsi="Aptos Display"/>
+                              </w:rPr>
+                              <w:t xml:space="preserve"> media accounts van verschillende bedrijven, het ontwerpen van </w:t>
+                            </w:r>
+                            <w:proofErr w:type="spellStart"/>
+                            <w:r>
+                              <w:rPr>
+                                <w:rFonts w:ascii="Aptos Display" w:hAnsi="Aptos Display"/>
+                              </w:rPr>
+                              <w:t>social</w:t>
+                            </w:r>
+                            <w:proofErr w:type="spellEnd"/>
+                            <w:r>
+                              <w:rPr>
+                                <w:rFonts w:ascii="Aptos Display" w:hAnsi="Aptos Display"/>
+                              </w:rPr>
+                              <w:t xml:space="preserve"> media </w:t>
+                            </w:r>
+                            <w:proofErr w:type="spellStart"/>
+                            <w:r>
+                              <w:rPr>
+                                <w:rFonts w:ascii="Aptos Display" w:hAnsi="Aptos Display"/>
+                              </w:rPr>
+                              <w:t>posts</w:t>
+                            </w:r>
+                            <w:proofErr w:type="spellEnd"/>
+                            <w:r>
+                              <w:rPr>
+                                <w:rFonts w:ascii="Aptos Display" w:hAnsi="Aptos Display"/>
+                              </w:rPr>
+                              <w:t xml:space="preserve"> en het bijhouden en </w:t>
                             </w:r>
                             <w:r>
                               <w:rPr>
@@ -3377,12 +3485,14 @@
                           <w:rFonts w:ascii="Aptos Display" w:hAnsi="Aptos Display"/>
                         </w:rPr>
                       </w:pPr>
+                      <w:proofErr w:type="spellStart"/>
                       <w:r>
                         <w:rPr>
                           <w:rFonts w:ascii="Aptos Display" w:hAnsi="Aptos Display"/>
                         </w:rPr>
                         <w:t>Peer&amp;partners</w:t>
                       </w:r>
+                      <w:proofErr w:type="spellEnd"/>
                     </w:p>
                     <w:p>
                       <w:pPr>
@@ -3413,7 +3523,49 @@
                         <w:rPr>
                           <w:rFonts w:ascii="Aptos Display" w:hAnsi="Aptos Display"/>
                         </w:rPr>
-                        <w:t xml:space="preserve">bijhouden van social media accounts van verschillende bedrijven, het ontwerpen van social media posts en het bijhouden en </w:t>
+                        <w:t xml:space="preserve">bijhouden van </w:t>
+                      </w:r>
+                      <w:proofErr w:type="spellStart"/>
+                      <w:r>
+                        <w:rPr>
+                          <w:rFonts w:ascii="Aptos Display" w:hAnsi="Aptos Display"/>
+                        </w:rPr>
+                        <w:t>social</w:t>
+                      </w:r>
+                      <w:proofErr w:type="spellEnd"/>
+                      <w:r>
+                        <w:rPr>
+                          <w:rFonts w:ascii="Aptos Display" w:hAnsi="Aptos Display"/>
+                        </w:rPr>
+                        <w:t xml:space="preserve"> media accounts van verschillende bedrijven, het ontwerpen van </w:t>
+                      </w:r>
+                      <w:proofErr w:type="spellStart"/>
+                      <w:r>
+                        <w:rPr>
+                          <w:rFonts w:ascii="Aptos Display" w:hAnsi="Aptos Display"/>
+                        </w:rPr>
+                        <w:t>social</w:t>
+                      </w:r>
+                      <w:proofErr w:type="spellEnd"/>
+                      <w:r>
+                        <w:rPr>
+                          <w:rFonts w:ascii="Aptos Display" w:hAnsi="Aptos Display"/>
+                        </w:rPr>
+                        <w:t xml:space="preserve"> media </w:t>
+                      </w:r>
+                      <w:proofErr w:type="spellStart"/>
+                      <w:r>
+                        <w:rPr>
+                          <w:rFonts w:ascii="Aptos Display" w:hAnsi="Aptos Display"/>
+                        </w:rPr>
+                        <w:t>posts</w:t>
+                      </w:r>
+                      <w:proofErr w:type="spellEnd"/>
+                      <w:r>
+                        <w:rPr>
+                          <w:rFonts w:ascii="Aptos Display" w:hAnsi="Aptos Display"/>
+                        </w:rPr>
+                        <w:t xml:space="preserve"> en het bijhouden en </w:t>
                       </w:r>
                       <w:r>
                         <w:rPr>

</xml_diff>